<commit_message>
update view job title
</commit_message>
<xml_diff>
--- a/public/cache/001.docx
+++ b/public/cache/001.docx
@@ -227,7 +227,7 @@
                 <w:sz w:val="28"/>
                 <w:szCs w:val="28"/>
               </w:rPr>
-              <w:t>07</w:t>
+              <w:t>15</w:t>
             </w:r>
             <w:r>
               <w:rPr>
@@ -718,7 +718,7 @@
                 <w:sz w:val="28"/>
                 <w:szCs w:val="28"/>
               </w:rPr>
-              <w:t>Dương Văn Hiệp</w:t>
+              <w:t>Thạch Thị Thu Huế</w:t>
             </w:r>
           </w:p>
         </w:tc>
@@ -744,7 +744,7 @@
                 <w:sz w:val="28"/>
                 <w:szCs w:val="28"/>
               </w:rPr>
-              <w:t>110121209</w:t>
+              <w:t>115621147</w:t>
             </w:r>
           </w:p>
         </w:tc>
@@ -770,7 +770,7 @@
                 <w:sz w:val="28"/>
                 <w:szCs w:val="28"/>
               </w:rPr>
-              <w:t>DA21TTB</w:t>
+              <w:t>DA21DB</w:t>
             </w:r>
           </w:p>
         </w:tc>

</xml_diff>

<commit_message>
fix err file template
</commit_message>
<xml_diff>
--- a/public/cache/001.docx
+++ b/public/cache/001.docx
@@ -227,7 +227,7 @@
                 <w:sz w:val="28"/>
                 <w:szCs w:val="28"/>
               </w:rPr>
-              <w:t>17</w:t>
+              <w:t>28</w:t>
             </w:r>
             <w:r>
               <w:rPr>
@@ -265,7 +265,7 @@
                 <w:sz w:val="28"/>
                 <w:szCs w:val="28"/>
               </w:rPr>
-              <w:t>05</w:t>
+              <w:t>06</w:t>
             </w:r>
             <w:r>
               <w:rPr>
@@ -361,7 +361,7 @@
           <w:sz w:val="28"/>
           <w:szCs w:val="28"/>
         </w:rPr>
-        <w:t>Quay Phim / \</w:t>
+        <w:t>Ghi hình Vòng Tài năng - Cuộc thi Sinh viên Thanh lịch Mister - Miss TVU mở rộng 2023</w:t>
       </w:r>
     </w:p>
     <w:p>
@@ -456,7 +456,7 @@
           <w:sz w:val="28"/>
           <w:szCs w:val="28"/>
         </w:rPr>
-        <w:t>09:30 ngày 03/05/2023</w:t>
+        <w:t>18:30 ngày 05/06/2023</w:t>
       </w:r>
     </w:p>
     <w:p>
@@ -518,7 +518,7 @@
           <w:sz w:val="28"/>
           <w:szCs w:val="28"/>
         </w:rPr>
-        <w:t>Xã Long Hoà, Châu Thành, tỉnh Trà Vinh</w:t>
+        <w:t>Hội trường E21.105</w:t>
       </w:r>
     </w:p>
     <w:tbl>
@@ -718,7 +718,7 @@
                 <w:sz w:val="28"/>
                 <w:szCs w:val="28"/>
               </w:rPr>
-              <w:t>Thạch Thị Thu Huế</w:t>
+              <w:t>Nguyen Khanh Huy</w:t>
             </w:r>
           </w:p>
         </w:tc>
@@ -744,7 +744,7 @@
                 <w:sz w:val="28"/>
                 <w:szCs w:val="28"/>
               </w:rPr>
-              <w:t>115621147</w:t>
+              <w:t>118721007</w:t>
             </w:r>
           </w:p>
         </w:tc>
@@ -770,7 +770,7 @@
                 <w:sz w:val="28"/>
                 <w:szCs w:val="28"/>
               </w:rPr>
-              <w:t>DA21DB</w:t>
+              <w:t>DA21NNTQ</w:t>
             </w:r>
           </w:p>
         </w:tc>
@@ -842,7 +842,7 @@
                 <w:sz w:val="28"/>
                 <w:szCs w:val="28"/>
               </w:rPr>
-              <w:t>Dương Văn Hiệp</w:t>
+              <w:t>Kiên Quốc Thắng</w:t>
             </w:r>
           </w:p>
         </w:tc>
@@ -868,7 +868,7 @@
                 <w:sz w:val="28"/>
                 <w:szCs w:val="28"/>
               </w:rPr>
-              <w:t>12309213</w:t>
+              <w:t>117422011</w:t>
             </w:r>
           </w:p>
         </w:tc>
@@ -894,7 +894,7 @@
                 <w:sz w:val="28"/>
                 <w:szCs w:val="28"/>
               </w:rPr>
-              <w:t>DA21TTB</w:t>
+              <w:t>DA22QLNN</w:t>
             </w:r>
           </w:p>
         </w:tc>

</xml_diff>